<commit_message>
soumission du serveur et des pages de connexion
</commit_message>
<xml_diff>
--- a/services.docx
+++ b/services.docx
@@ -46,41 +46,172 @@
     <w:p>
       <w:pPr>
         <w:pStyle w:val="Titre2"/>
+        <w:ind w:left="720"/>
+        <w:jc w:val="left"/>
+      </w:pPr>
+      <w:r>
+        <w:t xml:space="preserve">Utilisateur </w:t>
+      </w:r>
+    </w:p>
+    <w:p>
+      <w:pPr>
+        <w:jc w:val="both"/>
+      </w:pPr>
+      <w:r>
+        <w:t xml:space="preserve">Contexte : </w:t>
+      </w:r>
+    </w:p>
+    <w:p>
+      <w:pPr>
+        <w:pStyle w:val="Paragraphedeliste"/>
         <w:numPr>
           <w:ilvl w:val="0"/>
-          <w:numId w:val="1"/>
+          <w:numId w:val="3"/>
         </w:numPr>
-      </w:pPr>
-      <w:r>
-        <w:t xml:space="preserve">Administrateur </w:t>
+        <w:jc w:val="both"/>
+      </w:pPr>
+      <w:r>
+        <w:t xml:space="preserve">Pierre est un passionné de cinéma et il aime donner son avis et partager ses nouvelles découvertes. </w:t>
+      </w:r>
+      <w:proofErr w:type="spellStart"/>
+      <w:r>
+        <w:t>Cineverse</w:t>
+      </w:r>
+      <w:proofErr w:type="spellEnd"/>
+      <w:r>
+        <w:t xml:space="preserve"> lui parait idéale pour partager son expérience et découvrir de nouveau film.</w:t>
       </w:r>
     </w:p>
-    <w:p/>
     <w:p>
       <w:pPr>
-        <w:pStyle w:val="Titre2"/>
+        <w:pStyle w:val="Paragraphedeliste"/>
         <w:numPr>
           <w:ilvl w:val="0"/>
-          <w:numId w:val="1"/>
+          <w:numId w:val="3"/>
         </w:numPr>
-      </w:pPr>
-      <w:r>
-        <w:t xml:space="preserve">Utilisateur </w:t>
+        <w:jc w:val="both"/>
+      </w:pPr>
+      <w:r>
+        <w:t xml:space="preserve">Pierre peut rechercher avec </w:t>
+      </w:r>
+      <w:proofErr w:type="spellStart"/>
+      <w:r>
+        <w:t>Cineverse</w:t>
+      </w:r>
+      <w:proofErr w:type="spellEnd"/>
+      <w:r>
+        <w:t xml:space="preserve"> les films qu’il l’aimerait regarder et ainsi consulter les avis des utilisateurs. Il obtient sur </w:t>
+      </w:r>
+      <w:proofErr w:type="spellStart"/>
+      <w:r>
+        <w:t>Cineverse</w:t>
+      </w:r>
+      <w:proofErr w:type="spellEnd"/>
+      <w:r>
+        <w:t xml:space="preserve"> des commentaires pertinents avec la note relatif au film. </w:t>
       </w:r>
     </w:p>
     <w:p>
       <w:pPr>
-        <w:pStyle w:val="Titre2"/>
+        <w:pStyle w:val="Paragraphedeliste"/>
         <w:numPr>
           <w:ilvl w:val="0"/>
-          <w:numId w:val="1"/>
+          <w:numId w:val="3"/>
         </w:numPr>
-      </w:pPr>
-      <w:r>
-        <w:t>Responsable marketing (pour les publicités)</w:t>
+        <w:jc w:val="both"/>
+      </w:pPr>
+      <w:r>
+        <w:t xml:space="preserve">Pierre apprécie pouvoir donner son avis et échanger avec les autres utilisateurs. </w:t>
+      </w:r>
+      <w:proofErr w:type="spellStart"/>
+      <w:r>
+        <w:t>Cineverse</w:t>
+      </w:r>
+      <w:proofErr w:type="spellEnd"/>
+      <w:r>
+        <w:t xml:space="preserve"> permet de réunir des personnes autour d’intérêts communs et favorise l’organisation d’événement en lien avec cette passion commune. </w:t>
       </w:r>
     </w:p>
-    <w:p/>
+    <w:p>
+      <w:pPr>
+        <w:pStyle w:val="Paragraphedeliste"/>
+        <w:numPr>
+          <w:ilvl w:val="0"/>
+          <w:numId w:val="3"/>
+        </w:numPr>
+        <w:jc w:val="both"/>
+      </w:pPr>
+      <w:r>
+        <w:t>Pierre est très content de pouvoir découvrir de nouveau film avec cette application web</w:t>
+      </w:r>
+      <w:r>
+        <w:t>, elle valorise le patrimoine français en plus</w:t>
+      </w:r>
+      <w:r>
+        <w:t xml:space="preserve">. </w:t>
+      </w:r>
+    </w:p>
+    <w:p>
+      <w:pPr>
+        <w:pStyle w:val="Paragraphedeliste"/>
+        <w:numPr>
+          <w:ilvl w:val="0"/>
+          <w:numId w:val="3"/>
+        </w:numPr>
+        <w:jc w:val="both"/>
+      </w:pPr>
+      <w:r>
+        <w:t xml:space="preserve">Pierre peut également localiser </w:t>
+      </w:r>
+      <w:r>
+        <w:t>les cinémas proches</w:t>
+      </w:r>
+      <w:r>
+        <w:t xml:space="preserve"> de lui, ce qui lui permet </w:t>
+      </w:r>
+      <w:r>
+        <w:t xml:space="preserve">d’aller au cinéma plus souvent. </w:t>
+      </w:r>
+    </w:p>
+    <w:p>
+      <w:pPr>
+        <w:jc w:val="both"/>
+      </w:pPr>
+      <w:r>
+        <w:t xml:space="preserve">Buts et comportements : </w:t>
+      </w:r>
+    </w:p>
+    <w:p>
+      <w:pPr>
+        <w:pStyle w:val="Paragraphedeliste"/>
+        <w:numPr>
+          <w:ilvl w:val="0"/>
+          <w:numId w:val="4"/>
+        </w:numPr>
+        <w:jc w:val="both"/>
+      </w:pPr>
+      <w:r>
+        <w:t xml:space="preserve">Pierre se connecte avec son compte google ou ses identifiants sur le site </w:t>
+      </w:r>
+      <w:proofErr w:type="spellStart"/>
+      <w:r>
+        <w:t>Cineverse</w:t>
+      </w:r>
+      <w:proofErr w:type="spellEnd"/>
+      <w:r>
+        <w:t xml:space="preserve">. </w:t>
+      </w:r>
+    </w:p>
+    <w:p>
+      <w:pPr>
+        <w:pStyle w:val="Paragraphedeliste"/>
+        <w:numPr>
+          <w:ilvl w:val="0"/>
+          <w:numId w:val="4"/>
+        </w:numPr>
+        <w:jc w:val="both"/>
+      </w:pPr>
+    </w:p>
     <w:p>
       <w:pPr>
         <w:pStyle w:val="Titre1"/>
@@ -164,6 +295,119 @@
 <file path=word/numbering.xml><?xml version="1.0" encoding="utf-8"?>
 <w:numbering xmlns:wpc="http://schemas.microsoft.com/office/word/2010/wordprocessingCanvas" xmlns:cx="http://schemas.microsoft.com/office/drawing/2014/chartex" xmlns:cx1="http://schemas.microsoft.com/office/drawing/2015/9/8/chartex" xmlns:cx2="http://schemas.microsoft.com/office/drawing/2015/10/21/chartex" xmlns:cx3="http://schemas.microsoft.com/office/drawing/2016/5/9/chartex" xmlns:cx4="http://schemas.microsoft.com/office/drawing/2016/5/10/chartex" xmlns:cx5="http://schemas.microsoft.com/office/drawing/2016/5/11/chartex" xmlns:cx6="http://schemas.microsoft.com/office/drawing/2016/5/12/chartex" xmlns:cx7="http://schemas.microsoft.com/office/drawing/2016/5/13/chartex" xmlns:cx8="http://schemas.microsoft.com/office/drawing/2016/5/14/chartex" xmlns:mc="http://schemas.openxmlformats.org/markup-compatibility/2006" xmlns:aink="http://schemas.microsoft.com/office/drawing/2016/ink" xmlns:am3d="http://schemas.microsoft.com/office/drawing/2017/model3d" xmlns:o="urn:schemas-microsoft-com:office:office" xmlns:oel="http://schemas.microsoft.com/office/2019/extlst" xmlns:r="http://schemas.openxmlformats.org/officeDocument/2006/relationships" xmlns:m="http://schemas.openxmlformats.org/officeDocument/2006/math" xmlns:v="urn:schemas-microsoft-com:vml" xmlns:wp14="http://schemas.microsoft.com/office/word/2010/wordprocessingDrawing" xmlns:wp="http://schemas.openxmlformats.org/drawingml/2006/wordprocessingDrawing" xmlns:w10="urn:schemas-microsoft-com:office:word" xmlns:w="http://schemas.openxmlformats.org/wordprocessingml/2006/main" xmlns:w14="http://schemas.microsoft.com/office/word/2010/wordml" xmlns:w15="http://schemas.microsoft.com/office/word/2012/wordml" xmlns:w16cex="http://schemas.microsoft.com/office/word/2018/wordml/cex" xmlns:w16cid="http://schemas.microsoft.com/office/word/2016/wordml/cid" xmlns:w16="http://schemas.microsoft.com/office/word/2018/wordml" xmlns:w16sdtdh="http://schemas.microsoft.com/office/word/2020/wordml/sdtdatahash" xmlns:w16se="http://schemas.microsoft.com/office/word/2015/wordml/symex" xmlns:wpg="http://schemas.microsoft.com/office/word/2010/wordprocessingGroup" xmlns:wpi="http://schemas.microsoft.com/office/word/2010/wordprocessingInk" xmlns:wne="http://schemas.microsoft.com/office/word/2006/wordml" xmlns:wps="http://schemas.microsoft.com/office/word/2010/wordprocessingShape" mc:Ignorable="w14 w15 w16se w16cid w16 w16cex w16sdtdh wp14">
   <w:abstractNum w:abstractNumId="0" w15:restartNumberingAfterBreak="0">
+    <w:nsid w:val="1C72673F"/>
+    <w:multiLevelType w:val="hybridMultilevel"/>
+    <w:tmpl w:val="613E1F18"/>
+    <w:lvl w:ilvl="0" w:tplc="040C0001">
+      <w:start w:val="1"/>
+      <w:numFmt w:val="bullet"/>
+      <w:lvlText w:val=""/>
+      <w:lvlJc w:val="left"/>
+      <w:pPr>
+        <w:ind w:left="720" w:hanging="360"/>
+      </w:pPr>
+      <w:rPr>
+        <w:rFonts w:ascii="Symbol" w:hAnsi="Symbol" w:hint="default"/>
+      </w:rPr>
+    </w:lvl>
+    <w:lvl w:ilvl="1" w:tplc="040C0003" w:tentative="1">
+      <w:start w:val="1"/>
+      <w:numFmt w:val="bullet"/>
+      <w:lvlText w:val="o"/>
+      <w:lvlJc w:val="left"/>
+      <w:pPr>
+        <w:ind w:left="1440" w:hanging="360"/>
+      </w:pPr>
+      <w:rPr>
+        <w:rFonts w:ascii="Courier New" w:hAnsi="Courier New" w:cs="Courier New" w:hint="default"/>
+      </w:rPr>
+    </w:lvl>
+    <w:lvl w:ilvl="2" w:tplc="040C0005" w:tentative="1">
+      <w:start w:val="1"/>
+      <w:numFmt w:val="bullet"/>
+      <w:lvlText w:val=""/>
+      <w:lvlJc w:val="left"/>
+      <w:pPr>
+        <w:ind w:left="2160" w:hanging="360"/>
+      </w:pPr>
+      <w:rPr>
+        <w:rFonts w:ascii="Wingdings" w:hAnsi="Wingdings" w:hint="default"/>
+      </w:rPr>
+    </w:lvl>
+    <w:lvl w:ilvl="3" w:tplc="040C0001" w:tentative="1">
+      <w:start w:val="1"/>
+      <w:numFmt w:val="bullet"/>
+      <w:lvlText w:val=""/>
+      <w:lvlJc w:val="left"/>
+      <w:pPr>
+        <w:ind w:left="2880" w:hanging="360"/>
+      </w:pPr>
+      <w:rPr>
+        <w:rFonts w:ascii="Symbol" w:hAnsi="Symbol" w:hint="default"/>
+      </w:rPr>
+    </w:lvl>
+    <w:lvl w:ilvl="4" w:tplc="040C0003" w:tentative="1">
+      <w:start w:val="1"/>
+      <w:numFmt w:val="bullet"/>
+      <w:lvlText w:val="o"/>
+      <w:lvlJc w:val="left"/>
+      <w:pPr>
+        <w:ind w:left="3600" w:hanging="360"/>
+      </w:pPr>
+      <w:rPr>
+        <w:rFonts w:ascii="Courier New" w:hAnsi="Courier New" w:cs="Courier New" w:hint="default"/>
+      </w:rPr>
+    </w:lvl>
+    <w:lvl w:ilvl="5" w:tplc="040C0005" w:tentative="1">
+      <w:start w:val="1"/>
+      <w:numFmt w:val="bullet"/>
+      <w:lvlText w:val=""/>
+      <w:lvlJc w:val="left"/>
+      <w:pPr>
+        <w:ind w:left="4320" w:hanging="360"/>
+      </w:pPr>
+      <w:rPr>
+        <w:rFonts w:ascii="Wingdings" w:hAnsi="Wingdings" w:hint="default"/>
+      </w:rPr>
+    </w:lvl>
+    <w:lvl w:ilvl="6" w:tplc="040C0001" w:tentative="1">
+      <w:start w:val="1"/>
+      <w:numFmt w:val="bullet"/>
+      <w:lvlText w:val=""/>
+      <w:lvlJc w:val="left"/>
+      <w:pPr>
+        <w:ind w:left="5040" w:hanging="360"/>
+      </w:pPr>
+      <w:rPr>
+        <w:rFonts w:ascii="Symbol" w:hAnsi="Symbol" w:hint="default"/>
+      </w:rPr>
+    </w:lvl>
+    <w:lvl w:ilvl="7" w:tplc="040C0003" w:tentative="1">
+      <w:start w:val="1"/>
+      <w:numFmt w:val="bullet"/>
+      <w:lvlText w:val="o"/>
+      <w:lvlJc w:val="left"/>
+      <w:pPr>
+        <w:ind w:left="5760" w:hanging="360"/>
+      </w:pPr>
+      <w:rPr>
+        <w:rFonts w:ascii="Courier New" w:hAnsi="Courier New" w:cs="Courier New" w:hint="default"/>
+      </w:rPr>
+    </w:lvl>
+    <w:lvl w:ilvl="8" w:tplc="040C0005" w:tentative="1">
+      <w:start w:val="1"/>
+      <w:numFmt w:val="bullet"/>
+      <w:lvlText w:val=""/>
+      <w:lvlJc w:val="left"/>
+      <w:pPr>
+        <w:ind w:left="6480" w:hanging="360"/>
+      </w:pPr>
+      <w:rPr>
+        <w:rFonts w:ascii="Wingdings" w:hAnsi="Wingdings" w:hint="default"/>
+      </w:rPr>
+    </w:lvl>
+  </w:abstractNum>
+  <w:abstractNum w:abstractNumId="1" w15:restartNumberingAfterBreak="0">
     <w:nsid w:val="2CC077F3"/>
     <w:multiLevelType w:val="hybridMultilevel"/>
     <w:tmpl w:val="44B09512"/>
@@ -252,7 +496,120 @@
       </w:pPr>
     </w:lvl>
   </w:abstractNum>
-  <w:abstractNum w:abstractNumId="1" w15:restartNumberingAfterBreak="0">
+  <w:abstractNum w:abstractNumId="2" w15:restartNumberingAfterBreak="0">
+    <w:nsid w:val="3A116773"/>
+    <w:multiLevelType w:val="hybridMultilevel"/>
+    <w:tmpl w:val="DB446DD0"/>
+    <w:lvl w:ilvl="0" w:tplc="040C0001">
+      <w:start w:val="1"/>
+      <w:numFmt w:val="bullet"/>
+      <w:lvlText w:val=""/>
+      <w:lvlJc w:val="left"/>
+      <w:pPr>
+        <w:ind w:left="720" w:hanging="360"/>
+      </w:pPr>
+      <w:rPr>
+        <w:rFonts w:ascii="Symbol" w:hAnsi="Symbol" w:hint="default"/>
+      </w:rPr>
+    </w:lvl>
+    <w:lvl w:ilvl="1" w:tplc="040C0003" w:tentative="1">
+      <w:start w:val="1"/>
+      <w:numFmt w:val="bullet"/>
+      <w:lvlText w:val="o"/>
+      <w:lvlJc w:val="left"/>
+      <w:pPr>
+        <w:ind w:left="1440" w:hanging="360"/>
+      </w:pPr>
+      <w:rPr>
+        <w:rFonts w:ascii="Courier New" w:hAnsi="Courier New" w:cs="Courier New" w:hint="default"/>
+      </w:rPr>
+    </w:lvl>
+    <w:lvl w:ilvl="2" w:tplc="040C0005" w:tentative="1">
+      <w:start w:val="1"/>
+      <w:numFmt w:val="bullet"/>
+      <w:lvlText w:val=""/>
+      <w:lvlJc w:val="left"/>
+      <w:pPr>
+        <w:ind w:left="2160" w:hanging="360"/>
+      </w:pPr>
+      <w:rPr>
+        <w:rFonts w:ascii="Wingdings" w:hAnsi="Wingdings" w:hint="default"/>
+      </w:rPr>
+    </w:lvl>
+    <w:lvl w:ilvl="3" w:tplc="040C0001" w:tentative="1">
+      <w:start w:val="1"/>
+      <w:numFmt w:val="bullet"/>
+      <w:lvlText w:val=""/>
+      <w:lvlJc w:val="left"/>
+      <w:pPr>
+        <w:ind w:left="2880" w:hanging="360"/>
+      </w:pPr>
+      <w:rPr>
+        <w:rFonts w:ascii="Symbol" w:hAnsi="Symbol" w:hint="default"/>
+      </w:rPr>
+    </w:lvl>
+    <w:lvl w:ilvl="4" w:tplc="040C0003" w:tentative="1">
+      <w:start w:val="1"/>
+      <w:numFmt w:val="bullet"/>
+      <w:lvlText w:val="o"/>
+      <w:lvlJc w:val="left"/>
+      <w:pPr>
+        <w:ind w:left="3600" w:hanging="360"/>
+      </w:pPr>
+      <w:rPr>
+        <w:rFonts w:ascii="Courier New" w:hAnsi="Courier New" w:cs="Courier New" w:hint="default"/>
+      </w:rPr>
+    </w:lvl>
+    <w:lvl w:ilvl="5" w:tplc="040C0005" w:tentative="1">
+      <w:start w:val="1"/>
+      <w:numFmt w:val="bullet"/>
+      <w:lvlText w:val=""/>
+      <w:lvlJc w:val="left"/>
+      <w:pPr>
+        <w:ind w:left="4320" w:hanging="360"/>
+      </w:pPr>
+      <w:rPr>
+        <w:rFonts w:ascii="Wingdings" w:hAnsi="Wingdings" w:hint="default"/>
+      </w:rPr>
+    </w:lvl>
+    <w:lvl w:ilvl="6" w:tplc="040C0001" w:tentative="1">
+      <w:start w:val="1"/>
+      <w:numFmt w:val="bullet"/>
+      <w:lvlText w:val=""/>
+      <w:lvlJc w:val="left"/>
+      <w:pPr>
+        <w:ind w:left="5040" w:hanging="360"/>
+      </w:pPr>
+      <w:rPr>
+        <w:rFonts w:ascii="Symbol" w:hAnsi="Symbol" w:hint="default"/>
+      </w:rPr>
+    </w:lvl>
+    <w:lvl w:ilvl="7" w:tplc="040C0003" w:tentative="1">
+      <w:start w:val="1"/>
+      <w:numFmt w:val="bullet"/>
+      <w:lvlText w:val="o"/>
+      <w:lvlJc w:val="left"/>
+      <w:pPr>
+        <w:ind w:left="5760" w:hanging="360"/>
+      </w:pPr>
+      <w:rPr>
+        <w:rFonts w:ascii="Courier New" w:hAnsi="Courier New" w:cs="Courier New" w:hint="default"/>
+      </w:rPr>
+    </w:lvl>
+    <w:lvl w:ilvl="8" w:tplc="040C0005" w:tentative="1">
+      <w:start w:val="1"/>
+      <w:numFmt w:val="bullet"/>
+      <w:lvlText w:val=""/>
+      <w:lvlJc w:val="left"/>
+      <w:pPr>
+        <w:ind w:left="6480" w:hanging="360"/>
+      </w:pPr>
+      <w:rPr>
+        <w:rFonts w:ascii="Wingdings" w:hAnsi="Wingdings" w:hint="default"/>
+      </w:rPr>
+    </w:lvl>
+  </w:abstractNum>
+  <w:abstractNum w:abstractNumId="3" w15:restartNumberingAfterBreak="0">
     <w:nsid w:val="737C1A6D"/>
     <w:multiLevelType w:val="hybridMultilevel"/>
     <w:tmpl w:val="2924B6FE"/>
@@ -342,9 +699,15 @@
     </w:lvl>
   </w:abstractNum>
   <w:num w:numId="1" w16cid:durableId="609356493">
+    <w:abstractNumId w:val="3"/>
+  </w:num>
+  <w:num w:numId="2" w16cid:durableId="1359546654">
     <w:abstractNumId w:val="1"/>
   </w:num>
-  <w:num w:numId="2" w16cid:durableId="1359546654">
+  <w:num w:numId="3" w16cid:durableId="474490243">
+    <w:abstractNumId w:val="2"/>
+  </w:num>
+  <w:num w:numId="4" w16cid:durableId="297220677">
     <w:abstractNumId w:val="0"/>
   </w:num>
 </w:numbering>
@@ -1380,6 +1743,17 @@
       <w:outlineLvl w:val="9"/>
     </w:pPr>
   </w:style>
+  <w:style w:type="paragraph" w:styleId="Paragraphedeliste">
+    <w:name w:val="List Paragraph"/>
+    <w:basedOn w:val="Normal"/>
+    <w:uiPriority w:val="34"/>
+    <w:qFormat/>
+    <w:rsid w:val="006A3551"/>
+    <w:pPr>
+      <w:ind w:left="720"/>
+      <w:contextualSpacing/>
+    </w:pPr>
+  </w:style>
 </w:styles>
 </file>
 

</xml_diff>